<commit_message>
Se agregaron los comentarios que se realizaron durante la sesion de cambios
</commit_message>
<xml_diff>
--- a/CHANGE REQUEST LUIS.docx
+++ b/CHANGE REQUEST LUIS.docx
@@ -16,44 +16,17 @@
     <w:p>
       <w:pPr>
         <w:jc w:val="center"/>
+      </w:pPr>
+      <w:r>
         <w:rPr>
           <w:b/>
           <w:bCs/>
           <w:sz w:val="48"/>
           <w:szCs w:val="48"/>
         </w:rPr>
-      </w:pPr>
-      <w:r>
-        <w:rPr>
-          <w:b/>
-          <w:bCs/>
-          <w:sz w:val="48"/>
-          <w:szCs w:val="48"/>
-        </w:rPr>
-        <w:t xml:space="preserve">System for the Statistical Treatment of Moodle Data from </w:t>
-      </w:r>
-      <w:proofErr w:type="spellStart"/>
-      <w:r>
-        <w:rPr>
-          <w:b/>
-          <w:bCs/>
-          <w:sz w:val="48"/>
-          <w:szCs w:val="48"/>
-        </w:rPr>
-        <w:t>CUValles</w:t>
-      </w:r>
-      <w:proofErr w:type="spellEnd"/>
-      <w:r>
-        <w:rPr>
-          <w:b/>
-          <w:bCs/>
-          <w:sz w:val="48"/>
-          <w:szCs w:val="48"/>
-        </w:rPr>
-        <w:t xml:space="preserve"> and Generation of Course Evaluation</w:t>
+        <w:t>Mobile application for capturing geological field information</w:t>
       </w:r>
     </w:p>
-    <w:p/>
     <w:p/>
     <w:p/>
     <w:p/>
@@ -241,6 +214,29 @@
           <w:lang w:val="es-MX"/>
         </w:rPr>
       </w:pPr>
+    </w:p>
+    <w:p>
+      <w:pPr>
+        <w:rPr>
+          <w:lang w:val="es-MX"/>
+        </w:rPr>
+      </w:pPr>
+    </w:p>
+    <w:p>
+      <w:pPr>
+        <w:rPr>
+          <w:lang w:val="es-MX"/>
+        </w:rPr>
+      </w:pPr>
+    </w:p>
+    <w:p>
+      <w:pPr>
+        <w:rPr>
+          <w:lang w:val="es-MX"/>
+        </w:rPr>
+      </w:pPr>
+      <w:bookmarkStart w:id="0" w:name="_GoBack"/>
+      <w:bookmarkEnd w:id="0"/>
     </w:p>
     <w:p>
       <w:pPr>
@@ -644,12 +640,7 @@
           </w:tcPr>
           <w:p>
             <w:r>
-              <w:t>This new module is a good for the system</w:t>
-            </w:r>
-            <w:bookmarkStart w:id="0" w:name="_GoBack"/>
-            <w:bookmarkEnd w:id="0"/>
-            <w:r>
-              <w:t xml:space="preserve"> </w:t>
+              <w:t xml:space="preserve">This new module is a good for the system </w:t>
             </w:r>
           </w:p>
         </w:tc>
@@ -986,7 +977,6 @@
           </w:tcPr>
           <w:p>
             <w:r>
-              <w:lastRenderedPageBreak/>
               <w:t>Reason for the decision</w:t>
             </w:r>
           </w:p>
@@ -1469,21 +1459,7 @@
             <w:rPr>
               <w:b/>
             </w:rPr>
-            <w:t xml:space="preserve">System for the Statistical Treatment of Moodle Data from </w:t>
-          </w:r>
-          <w:proofErr w:type="spellStart"/>
-          <w:r>
-            <w:rPr>
-              <w:b/>
-            </w:rPr>
-            <w:t>CUValles</w:t>
-          </w:r>
-          <w:proofErr w:type="spellEnd"/>
-          <w:r>
-            <w:rPr>
-              <w:b/>
-            </w:rPr>
-            <w:t xml:space="preserve"> and Generation of Course Evaluation</w:t>
+            <w:t>Mobile application for capturing geological field information</w:t>
           </w:r>
         </w:p>
       </w:tc>
@@ -1532,6 +1508,7 @@
             <w:jc w:val="center"/>
             <w:rPr>
               <w:b/>
+              <w:color w:val="C0C0C0"/>
             </w:rPr>
           </w:pPr>
           <w:r>
@@ -1545,7 +1522,7 @@
               <w:b/>
               <w:color w:val="C0C0C0"/>
             </w:rPr>
-            <w:t>1.1</w:t>
+            <w:t>1.2</w:t>
           </w:r>
         </w:p>
       </w:tc>
@@ -2482,7 +2459,7 @@
   <a:extraClrSchemeLst/>
   <a:extLst>
     <a:ext uri="{05A4C25C-085E-4340-85A3-A5531E510DB2}">
-      <thm15:themeFamily xmlns:thm15="http://schemas.microsoft.com/office/thememl/2012/main" xmlns="" name="Office Theme" id="{62F939B6-93AF-4DB8-9C6B-D6C7DFDC589F}" vid="{4A3C46E8-61CC-4603-A589-7422A47A8E4A}"/>
+      <thm15:themeFamily xmlns="" xmlns:thm15="http://schemas.microsoft.com/office/thememl/2012/main" name="Office Theme" id="{62F939B6-93AF-4DB8-9C6B-D6C7DFDC589F}" vid="{4A3C46E8-61CC-4603-A589-7422A47A8E4A}"/>
     </a:ext>
   </a:extLst>
 </a:theme>

</xml_diff>